<commit_message>
added req pagina di visualizzazione casi
</commit_message>
<xml_diff>
--- a/Work Diaries/2019.09.05_i4_diario_knowledge_base.docx
+++ b/Work Diaries/2019.09.05_i4_diario_knowledge_base.docx
@@ -253,8 +253,88 @@
                 <w:b w:val="0"/>
               </w:rPr>
             </w:pPr>
+            <w:r>
+              <w:rPr>
+                <w:b w:val="0"/>
+              </w:rPr>
+              <w:t>Successivamente ho iniziato la stesura delle tabelle dei requisiti</w:t>
+            </w:r>
+          </w:p>
+          <w:p>
+            <w:pPr>
+              <w:pStyle w:val="Nessunaspaziatura"/>
+              <w:rPr>
+                <w:b w:val="0"/>
+              </w:rPr>
+            </w:pPr>
+            <w:r>
+              <w:rPr>
+                <w:noProof/>
+                <w:lang w:val="it-IT" w:eastAsia="it-IT"/>
+              </w:rPr>
+              <w:drawing>
+                <wp:inline distT="0" distB="0" distL="0" distR="0" wp14:anchorId="45E55FB8" wp14:editId="4FDC308B">
+                  <wp:extent cx="5842000" cy="3470457"/>
+                  <wp:effectExtent l="0" t="0" r="6350" b="0"/>
+                  <wp:docPr id="1" name="Immagine 1"/>
+                  <wp:cNvGraphicFramePr>
+                    <a:graphicFrameLocks xmlns:a="http://schemas.openxmlformats.org/drawingml/2006/main" noChangeAspect="1"/>
+                  </wp:cNvGraphicFramePr>
+                  <a:graphic xmlns:a="http://schemas.openxmlformats.org/drawingml/2006/main">
+                    <a:graphicData uri="http://schemas.openxmlformats.org/drawingml/2006/picture">
+                      <pic:pic xmlns:pic="http://schemas.openxmlformats.org/drawingml/2006/picture">
+                        <pic:nvPicPr>
+                          <pic:cNvPr id="1" name=""/>
+                          <pic:cNvPicPr/>
+                        </pic:nvPicPr>
+                        <pic:blipFill rotWithShape="1">
+                          <a:blip r:embed="rId8"/>
+                          <a:srcRect l="22137" t="24841" r="22667" b="16862"/>
+                          <a:stretch/>
+                        </pic:blipFill>
+                        <pic:spPr bwMode="auto">
+                          <a:xfrm>
+                            <a:off x="0" y="0"/>
+                            <a:ext cx="5879940" cy="3492995"/>
+                          </a:xfrm>
+                          <a:prstGeom prst="rect">
+                            <a:avLst/>
+                          </a:prstGeom>
+                          <a:ln>
+                            <a:noFill/>
+                          </a:ln>
+                          <a:extLst>
+                            <a:ext uri="{53640926-AAD7-44D8-BBD7-CCE9431645EC}">
+                              <a14:shadowObscured xmlns:a14="http://schemas.microsoft.com/office/drawing/2010/main"/>
+                            </a:ext>
+                          </a:extLst>
+                        </pic:spPr>
+                      </pic:pic>
+                    </a:graphicData>
+                  </a:graphic>
+                </wp:inline>
+              </w:drawing>
+            </w:r>
+          </w:p>
+          <w:p>
+            <w:pPr>
+              <w:pStyle w:val="Nessunaspaziatura"/>
+              <w:rPr>
+                <w:b w:val="0"/>
+              </w:rPr>
+            </w:pPr>
+          </w:p>
+          <w:p>
+            <w:pPr>
+              <w:pStyle w:val="Nessunaspaziatura"/>
+              <w:rPr>
+                <w:b w:val="0"/>
+              </w:rPr>
+            </w:pPr>
           </w:p>
         </w:tc>
+        <w:bookmarkStart w:id="0" w:name="_GoBack"/>
+        <w:bookmarkEnd w:id="0"/>
       </w:tr>
     </w:tbl>
     <w:p/>
@@ -358,10 +438,22 @@
               <w:rPr>
                 <w:b w:val="0"/>
               </w:rPr>
-              <w:t xml:space="preserve"> tramite l’applicativo GanttProject.</w:t>
+              <w:t xml:space="preserve"> tramite l’applicativo </w:t>
             </w:r>
-            <w:bookmarkStart w:id="0" w:name="_GoBack"/>
-            <w:bookmarkEnd w:id="0"/>
+            <w:proofErr w:type="spellStart"/>
+            <w:r>
+              <w:rPr>
+                <w:b w:val="0"/>
+              </w:rPr>
+              <w:t>GanttProject</w:t>
+            </w:r>
+            <w:proofErr w:type="spellEnd"/>
+            <w:r>
+              <w:rPr>
+                <w:b w:val="0"/>
+              </w:rPr>
+              <w:t>.</w:t>
+            </w:r>
           </w:p>
         </w:tc>
       </w:tr>
@@ -497,8 +589,8 @@
       </w:pPr>
     </w:p>
     <w:sectPr>
-      <w:headerReference w:type="default" r:id="rId8"/>
-      <w:footerReference w:type="default" r:id="rId9"/>
+      <w:headerReference w:type="default" r:id="rId9"/>
+      <w:footerReference w:type="default" r:id="rId10"/>
       <w:pgSz w:w="11906" w:h="16838"/>
       <w:pgMar w:top="1417" w:right="1134" w:bottom="1134" w:left="1134" w:header="708" w:footer="708" w:gutter="0"/>
       <w:cols w:space="708"/>
@@ -4030,7 +4122,6 @@
     <w:rsid w:val="004F7A60"/>
     <w:rsid w:val="00540959"/>
     <w:rsid w:val="005B2EF9"/>
-    <w:rsid w:val="005C06E9"/>
     <w:rsid w:val="005D27BB"/>
     <w:rsid w:val="005F1498"/>
     <w:rsid w:val="006162E1"/>
@@ -4049,6 +4140,7 @@
     <w:rsid w:val="00917E6C"/>
     <w:rsid w:val="00923218"/>
     <w:rsid w:val="00997E7D"/>
+    <w:rsid w:val="009B4C74"/>
     <w:rsid w:val="00A1514F"/>
     <w:rsid w:val="00AE7D08"/>
     <w:rsid w:val="00BD119E"/>
@@ -4867,7 +4959,7 @@
 </file>
 
 <file path=customXml/itemProps1.xml><?xml version="1.0" encoding="utf-8"?>
-<ds:datastoreItem xmlns:ds="http://schemas.openxmlformats.org/officeDocument/2006/customXml" ds:itemID="{37DCAD9A-628E-4B81-A1F5-57F4F67A5930}">
+<ds:datastoreItem xmlns:ds="http://schemas.openxmlformats.org/officeDocument/2006/customXml" ds:itemID="{6E5909A3-980B-4054-AE39-DF4902381665}">
   <ds:schemaRefs>
     <ds:schemaRef ds:uri="http://schemas.openxmlformats.org/officeDocument/2006/bibliography"/>
   </ds:schemaRefs>

</xml_diff>